<commit_message>
E/R diagram fixed and DBManager added
</commit_message>
<xml_diff>
--- a/ActionMap.docx
+++ b/ActionMap.docx
@@ -11,8 +11,6 @@
           <w:szCs w:val="44"/>
         </w:rPr>
       </w:pPr>
-      <w:bookmarkStart w:id="0" w:name="_GoBack"/>
-      <w:bookmarkEnd w:id="0"/>
       <w:r>
         <w:rPr>
           <w:b/>
@@ -102,6 +100,20 @@
       <w:r>
         <w:t xml:space="preserve">Register </w:t>
       </w:r>
+      <w:r>
+        <w:t xml:space="preserve">– </w:t>
+      </w:r>
+      <w:proofErr w:type="spellStart"/>
+      <w:r>
+        <w:t>url</w:t>
+      </w:r>
+      <w:proofErr w:type="spellEnd"/>
+      <w:r>
+        <w:t xml:space="preserve"> + request method /users/re</w:t>
+      </w:r>
+      <w:r>
+        <w:t xml:space="preserve">  </w:t>
+      </w:r>
     </w:p>
     <w:p>
       <w:pPr>
@@ -139,7 +151,7 @@
         <w:jc w:val="both"/>
       </w:pPr>
       <w:r>
-        <w:t>Watch video</w:t>
+        <w:t xml:space="preserve">Subscribe to  user </w:t>
       </w:r>
     </w:p>
     <w:p>
@@ -152,7 +164,7 @@
         <w:jc w:val="both"/>
       </w:pPr>
       <w:r>
-        <w:t xml:space="preserve">Subscribe to  user </w:t>
+        <w:t>Unsubscribe to user</w:t>
       </w:r>
     </w:p>
     <w:p>
@@ -187,6 +199,8 @@
         </w:rPr>
         <w:t xml:space="preserve">  </w:t>
       </w:r>
+      <w:bookmarkStart w:id="0" w:name="_GoBack"/>
+      <w:bookmarkEnd w:id="0"/>
     </w:p>
     <w:p>
       <w:pPr>
@@ -217,7 +231,7 @@
         </w:numPr>
       </w:pPr>
       <w:r>
-        <w:t>Upload</w:t>
+        <w:t>Add video</w:t>
       </w:r>
     </w:p>
     <w:p>
@@ -253,7 +267,7 @@
         </w:numPr>
       </w:pPr>
       <w:r>
-        <w:t>Play</w:t>
+        <w:t>Get by id</w:t>
       </w:r>
     </w:p>
     <w:p>
@@ -265,7 +279,10 @@
         </w:numPr>
       </w:pPr>
       <w:r>
-        <w:t>Find video by title</w:t>
+        <w:t>Get all by</w:t>
+      </w:r>
+      <w:r>
+        <w:t xml:space="preserve"> title</w:t>
       </w:r>
     </w:p>
     <w:p>
@@ -315,7 +332,7 @@
         <w:jc w:val="both"/>
       </w:pPr>
       <w:r>
-        <w:t xml:space="preserve">Create </w:t>
+        <w:t>add</w:t>
       </w:r>
     </w:p>
     <w:p>
@@ -329,6 +346,19 @@
       </w:pPr>
       <w:r>
         <w:t xml:space="preserve">Add video </w:t>
+      </w:r>
+    </w:p>
+    <w:p>
+      <w:pPr>
+        <w:pStyle w:val="ListParagraph"/>
+        <w:numPr>
+          <w:ilvl w:val="0"/>
+          <w:numId w:val="3"/>
+        </w:numPr>
+        <w:jc w:val="both"/>
+      </w:pPr>
+      <w:r>
+        <w:t>Remove video from playlist</w:t>
       </w:r>
     </w:p>
     <w:p>
@@ -440,6 +470,38 @@
       <w:r>
         <w:t>Dislike</w:t>
       </w:r>
+    </w:p>
+    <w:p>
+      <w:pPr>
+        <w:pStyle w:val="ListParagraph"/>
+        <w:numPr>
+          <w:ilvl w:val="0"/>
+          <w:numId w:val="4"/>
+        </w:numPr>
+        <w:jc w:val="both"/>
+      </w:pPr>
+      <w:r>
+        <w:t>Edit</w:t>
+      </w:r>
+    </w:p>
+    <w:p>
+      <w:pPr>
+        <w:pStyle w:val="ListParagraph"/>
+        <w:numPr>
+          <w:ilvl w:val="0"/>
+          <w:numId w:val="4"/>
+        </w:numPr>
+        <w:jc w:val="both"/>
+      </w:pPr>
+      <w:r>
+        <w:t>Delete</w:t>
+      </w:r>
+    </w:p>
+    <w:p>
+      <w:pPr>
+        <w:pStyle w:val="ListParagraph"/>
+        <w:jc w:val="both"/>
+      </w:pPr>
     </w:p>
     <w:p>
       <w:pPr>

</xml_diff>